<commit_message>
added 3 new hypotheses: reduced downside volatility, overvaluation, and protection of long sellers
</commit_message>
<xml_diff>
--- a/Methodology.docx
+++ b/Methodology.docx
@@ -17,15 +17,60 @@
     </w:p>
     <w:p>
       <w:r>
-        <w:t xml:space="preserve">We focus on the effects of the short-sale breaker. The SEC introduced this rule to prevent another “flash crash” from happening, or more generally, prevent extreme downside volatility. If the downside volatility is mainly caused by short sellers, then this rule should be able to restrain the downside volatility to nearly 10%. </w:t>
+        <w:t xml:space="preserve">We focus on the effects of the short-sale breaker. The SEC introduced this rule to prevent another “flash crash” from happening, or more generally, prevent extreme downside volatility. If the downside volatility is mainly caused by short sellers, then this rule should be able to restrain the downside volatility </w:t>
+      </w:r>
+      <w:r>
+        <w:rPr>
+          <w:rFonts w:ascii="Arial" w:hAnsi="Arial" w:cs="Arial"/>
+          <w:color w:val="222222"/>
+          <w:shd w:val="clear" w:color="auto" w:fill="FFFFFF"/>
+        </w:rPr>
+        <w:t>of covered securities</w:t>
+      </w:r>
+      <w:r>
+        <w:rPr>
+          <w:rStyle w:val="apple-converted-space"/>
+          <w:rFonts w:ascii="Arial" w:hAnsi="Arial" w:cs="Arial"/>
+          <w:color w:val="222222"/>
+          <w:shd w:val="clear" w:color="auto" w:fill="FFFFFF"/>
+        </w:rPr>
+        <w:t> </w:t>
+      </w:r>
+      <w:bookmarkStart w:id="0" w:name="_GoBack"/>
+      <w:bookmarkEnd w:id="0"/>
+      <w:r>
+        <w:t xml:space="preserve">to nearly 10%. </w:t>
       </w:r>
     </w:p>
     <w:p>
       <w:r>
-        <w:t>Previous literatures (see Diether, Lee, and Werner (2009)) investigated in the effects of the classic uptick rule. They applied Miller’s overvaluation theory* to see if the restriction on short sale is causing the market to be misplaced. In the case of the SSCB, however, the chance of causing overvaluation is very limited as it is only triggered with a 10% intraday price downside movement, it would be extremely rare, if not impossible, for a stock to be mispriced by 10% of its price. IN addition, the rule is only effective for that day and the following trading day.</w:t>
-      </w:r>
-      <w:bookmarkStart w:id="0" w:name="_GoBack"/>
-      <w:bookmarkEnd w:id="0"/>
+        <w:t>One of the reasons that SEC put the SCCB on the stage is to protect the long sellers in a declining market. However, the long sellers would have already suffered a 10% loss before the SCCB kicks in. When the circuit-breaker is triggered, the long-sellers would have a bit more than one day of time to cover their positions. The question is, when suffered a 10% decline in price, would long-sellers be willing to take this chance given by SCCB to cover their position and realize their losses?</w:t>
+      </w:r>
+    </w:p>
+    <w:p>
+      <w:r>
+        <w:t xml:space="preserve">Previous literatures (see Diether, Lee, and Werner (2009)) investigated in the effects of the classic uptick rule. They applied Miller’s overvaluation theory* to see if the restriction on short sale is causing the market to be misplaced. In the case of the SSCB, however, the chance of causing overvaluation is very limited as it is only triggered with a 10% intraday price downside movement, it would be extremely rare, if not impossible, for a stock to be mispriced by </w:t>
+      </w:r>
+      <w:r>
+        <w:t>10% of its price. In</w:t>
+      </w:r>
+      <w:r>
+        <w:t xml:space="preserve"> addition, the rule is only effective for that day and the following trading day.</w:t>
+      </w:r>
+      <w:r>
+        <w:t xml:space="preserve"> The market can keep adjust to the news after the rule was turned off. The </w:t>
+      </w:r>
+      <w:r>
+        <w:t>overvaluation</w:t>
+      </w:r>
+      <w:r>
+        <w:t xml:space="preserve"> effect should be small and insignificant on the SCCB.</w:t>
+      </w:r>
+    </w:p>
+    <w:p>
+      <w:r>
+        <w:t>*Miller’s theory. For a stock to be overvalued, it needs to satisfy two criterions: 1. It is subject to short-sale constrains; 2. Investors disagree on its price.</w:t>
+      </w:r>
     </w:p>
     <w:p>
       <w:pPr>
@@ -90,6 +135,7 @@
         <w:rPr>
           <w:color w:val="FF0000"/>
         </w:rPr>
+        <w:lastRenderedPageBreak/>
         <w:t>Requirements:</w:t>
       </w:r>
     </w:p>
@@ -242,7 +288,6 @@
         <w:rPr>
           <w:color w:val="FF0000"/>
         </w:rPr>
-        <w:lastRenderedPageBreak/>
         <w:t xml:space="preserve">option price; option </w:t>
       </w:r>
       <w:r>
@@ -670,50 +715,6 @@
             <wp:extent cx="1743075" cy="219075"/>
             <wp:effectExtent l="0" t="0" r="9525" b="9525"/>
             <wp:docPr id="1" name="Picture 1"/>
-            <wp:cNvGraphicFramePr>
-              <a:graphicFrameLocks xmlns:a="http://schemas.openxmlformats.org/drawingml/2006/main" noChangeAspect="1"/>
-            </wp:cNvGraphicFramePr>
-            <a:graphic xmlns:a="http://schemas.openxmlformats.org/drawingml/2006/main">
-              <a:graphicData uri="http://schemas.openxmlformats.org/drawingml/2006/picture">
-                <pic:pic xmlns:pic="http://schemas.openxmlformats.org/drawingml/2006/picture">
-                  <pic:nvPicPr>
-                    <pic:cNvPr id="1" name=""/>
-                    <pic:cNvPicPr/>
-                  </pic:nvPicPr>
-                  <pic:blipFill>
-                    <a:blip r:embed="rId8"/>
-                    <a:stretch>
-                      <a:fillRect/>
-                    </a:stretch>
-                  </pic:blipFill>
-                  <pic:spPr>
-                    <a:xfrm>
-                      <a:off x="0" y="0"/>
-                      <a:ext cx="1743075" cy="219075"/>
-                    </a:xfrm>
-                    <a:prstGeom prst="rect">
-                      <a:avLst/>
-                    </a:prstGeom>
-                  </pic:spPr>
-                </pic:pic>
-              </a:graphicData>
-            </a:graphic>
-          </wp:inline>
-        </w:drawing>
-      </w:r>
-      <w:r>
-        <w:t xml:space="preserve"> and the negative (down) semivariance is calculated as </w:t>
-      </w:r>
-      <w:r>
-        <w:rPr>
-          <w:noProof/>
-          <w:lang w:val="en-CA" w:eastAsia="zh-CN"/>
-        </w:rPr>
-        <w:drawing>
-          <wp:inline distT="0" distB="0" distL="0" distR="0" wp14:anchorId="39D3BC26" wp14:editId="0AE5D7F2">
-            <wp:extent cx="466725" cy="200025"/>
-            <wp:effectExtent l="0" t="0" r="9525" b="9525"/>
-            <wp:docPr id="2" name="Picture 2"/>
             <wp:cNvGraphicFramePr>
               <a:graphicFrameLocks xmlns:a="http://schemas.openxmlformats.org/drawingml/2006/main" noChangeAspect="1"/>
             </wp:cNvGraphicFramePr>
@@ -733,7 +734,7 @@
                   <pic:spPr>
                     <a:xfrm>
                       <a:off x="0" y="0"/>
-                      <a:ext cx="466725" cy="200025"/>
+                      <a:ext cx="1743075" cy="219075"/>
                     </a:xfrm>
                     <a:prstGeom prst="rect">
                       <a:avLst/>
@@ -746,15 +747,18 @@
         </w:drawing>
       </w:r>
       <w:r>
+        <w:t xml:space="preserve"> and the negative (down) semivariance is calculated as </w:t>
+      </w:r>
+      <w:r>
         <w:rPr>
           <w:noProof/>
           <w:lang w:val="en-CA" w:eastAsia="zh-CN"/>
         </w:rPr>
         <w:drawing>
-          <wp:inline distT="0" distB="0" distL="0" distR="0" wp14:anchorId="2E9A2619" wp14:editId="6AB455FC">
-            <wp:extent cx="1247775" cy="180975"/>
+          <wp:inline distT="0" distB="0" distL="0" distR="0" wp14:anchorId="39D3BC26" wp14:editId="0AE5D7F2">
+            <wp:extent cx="466725" cy="200025"/>
             <wp:effectExtent l="0" t="0" r="9525" b="9525"/>
-            <wp:docPr id="3" name="Picture 3"/>
+            <wp:docPr id="2" name="Picture 2"/>
             <wp:cNvGraphicFramePr>
               <a:graphicFrameLocks xmlns:a="http://schemas.openxmlformats.org/drawingml/2006/main" noChangeAspect="1"/>
             </wp:cNvGraphicFramePr>
@@ -774,6 +778,47 @@
                   <pic:spPr>
                     <a:xfrm>
                       <a:off x="0" y="0"/>
+                      <a:ext cx="466725" cy="200025"/>
+                    </a:xfrm>
+                    <a:prstGeom prst="rect">
+                      <a:avLst/>
+                    </a:prstGeom>
+                  </pic:spPr>
+                </pic:pic>
+              </a:graphicData>
+            </a:graphic>
+          </wp:inline>
+        </w:drawing>
+      </w:r>
+      <w:r>
+        <w:rPr>
+          <w:noProof/>
+          <w:lang w:val="en-CA" w:eastAsia="zh-CN"/>
+        </w:rPr>
+        <w:drawing>
+          <wp:inline distT="0" distB="0" distL="0" distR="0" wp14:anchorId="2E9A2619" wp14:editId="6AB455FC">
+            <wp:extent cx="1247775" cy="180975"/>
+            <wp:effectExtent l="0" t="0" r="9525" b="9525"/>
+            <wp:docPr id="3" name="Picture 3"/>
+            <wp:cNvGraphicFramePr>
+              <a:graphicFrameLocks xmlns:a="http://schemas.openxmlformats.org/drawingml/2006/main" noChangeAspect="1"/>
+            </wp:cNvGraphicFramePr>
+            <a:graphic xmlns:a="http://schemas.openxmlformats.org/drawingml/2006/main">
+              <a:graphicData uri="http://schemas.openxmlformats.org/drawingml/2006/picture">
+                <pic:pic xmlns:pic="http://schemas.openxmlformats.org/drawingml/2006/picture">
+                  <pic:nvPicPr>
+                    <pic:cNvPr id="1" name=""/>
+                    <pic:cNvPicPr/>
+                  </pic:nvPicPr>
+                  <pic:blipFill>
+                    <a:blip r:embed="rId11"/>
+                    <a:stretch>
+                      <a:fillRect/>
+                    </a:stretch>
+                  </pic:blipFill>
+                  <pic:spPr>
+                    <a:xfrm>
+                      <a:off x="0" y="0"/>
                       <a:ext cx="1247775" cy="180975"/>
                     </a:xfrm>
                     <a:prstGeom prst="rect">
@@ -819,6 +864,7 @@
         <w:rPr>
           <w:lang w:val="en-CA"/>
         </w:rPr>
+        <w:lastRenderedPageBreak/>
         <w:t>The Diff13(Diff23) column reports the Circuit Breaker dummy coefficient from a time-series regression on the data from the Circuit Breaker period and the Uptick Rule period (N/A Period) of each variable on an intercept (not reported) and the Circuit Breaker dummy. The significance is calculated using Newey-West (1987) standard errors.</w:t>
       </w:r>
     </w:p>
@@ -1687,6 +1733,7 @@
               <w:rPr>
                 <w:lang w:val="en-CA"/>
               </w:rPr>
+              <w:lastRenderedPageBreak/>
               <w:t>Shares sold short</w:t>
             </w:r>
           </w:p>
@@ -1853,7 +1900,6 @@
               <w:rPr>
                 <w:lang w:val="en-CA"/>
               </w:rPr>
-              <w:lastRenderedPageBreak/>
               <w:t>Avg. trade size</w:t>
             </w:r>
           </w:p>
@@ -2697,12 +2743,12 @@
     </w:tbl>
     <w:p>
       <w:r>
+        <w:lastRenderedPageBreak/>
         <w:t>Short sales at a price lower than the current national best bid will drive down the stock price before most long sellers could complete their trades, hence it is expected that long sellers experienced the worst time in period 2 and the best time before the Uptick Rule was repealed. Ordering by the execution efficiency from easy to hard, the relation is expected to be p1 &gt; p3 &gt; p2.</w:t>
       </w:r>
     </w:p>
     <w:p>
       <w:r>
-        <w:lastRenderedPageBreak/>
         <w:t xml:space="preserve">The short-sale circuit breaker prohibits short selling at a price equal to or lower than the current national best bid, but it does not cover the option market. Dedicated short sellers can easily find a work-around of this rule. It is of interests to see if the short-sale circuit breaker will push short sellers in a declining stock to the option markets. Firms with options available for trading are collected in to a subgroup to investigate the relation of stock price and options.  Number of put options, put spread, number of call options, and call spread are selected as measures for the option market. Put spread (call spread) is the monthly average difference between the strike prices of put (call) options and the issue-day stock prices. </w:t>
       </w:r>
     </w:p>
@@ -3332,22 +3378,18 @@
     </w:p>
     <w:p>
       <w:r>
-        <w:t xml:space="preserve">When effective, the short-sale circuit breaker will largely prevent short sellers from placing aggressive short-sale orders. This leads to less downward pressure on the stocks. This paper tests if there are significant abnormal returns when short-sale circuit breaker is triggered. The event study methodology with event windows including [-1,1], [0,0], and [-10, 7] is used. </w:t>
+        <w:t xml:space="preserve">When effective, the short-sale circuit breaker will largely prevent short sellers from placing aggressive short-sale orders. This leads to less downward pressure on the stocks. This paper tests if there are significant abnormal returns when short-sale circuit breaker is triggered. The event study methodology </w:t>
+      </w:r>
+      <w:r>
+        <w:lastRenderedPageBreak/>
+        <w:t xml:space="preserve">with event windows including [-1,1], [0,0], and [-10, 7] is used. </w:t>
       </w:r>
       <w:r>
         <w:rPr>
           <w:rFonts w:eastAsiaTheme="minorEastAsia"/>
           <w:lang w:eastAsia="zh-CN"/>
         </w:rPr>
-        <w:t xml:space="preserve">Two measures of anomalies are presented in the table. The first one is the daily abnormal return, which is defined as the difference between the firms’ daily returns and the value weighted daily return of the market. The second measure </w:t>
-      </w:r>
-      <w:r>
-        <w:rPr>
-          <w:rFonts w:eastAsiaTheme="minorEastAsia"/>
-          <w:lang w:eastAsia="zh-CN"/>
-        </w:rPr>
-        <w:lastRenderedPageBreak/>
-        <w:t xml:space="preserve">is the BHAR equivalent, it is the buy-and-hold abnormal return compounded daily over the period considered. </w:t>
+        <w:t xml:space="preserve">Two measures of anomalies are presented in the table. The first one is the daily abnormal return, which is defined as the difference between the firms’ daily returns and the value weighted daily return of the market. The second measure is the BHAR equivalent, it is the buy-and-hold abnormal return compounded daily over the period considered. </w:t>
       </w:r>
       <w:r>
         <w:t xml:space="preserve"> </w:t>
@@ -3886,6 +3928,7 @@
           <w:color w:val="FF0000"/>
           <w:lang w:eastAsia="zh-CN"/>
         </w:rPr>
+        <w:lastRenderedPageBreak/>
         <w:t>Requirements: daily price; intraday price ticks (or mid-quote volatility)</w:t>
       </w:r>
     </w:p>
@@ -4955,7 +4998,15 @@
           <w:rFonts w:eastAsiaTheme="minorEastAsia"/>
           <w:lang w:eastAsia="zh-CN"/>
         </w:rPr>
-        <w:t>To measure difference aspects of the spreads, this paper uses quoted, effective, and realized spread. Relative bid depth and buy imbalance/volume are also included to measure market asymmetries.</w:t>
+        <w:t xml:space="preserve">To measure difference aspects of the spreads, </w:t>
+      </w:r>
+      <w:r>
+        <w:rPr>
+          <w:rFonts w:eastAsiaTheme="minorEastAsia"/>
+          <w:lang w:eastAsia="zh-CN"/>
+        </w:rPr>
+        <w:lastRenderedPageBreak/>
+        <w:t>this paper uses quoted, effective, and realized spread. Relative bid depth and buy imbalance/volume are also included to measure market asymmetries.</w:t>
       </w:r>
     </w:p>
     <w:p>
@@ -4984,7 +5035,6 @@
           <w:rFonts w:eastAsiaTheme="minorEastAsia"/>
           <w:lang w:eastAsia="zh-CN"/>
         </w:rPr>
-        <w:lastRenderedPageBreak/>
         <w:t>Panel A. Uptick rule and short-sale circuit breaker</w:t>
       </w:r>
     </w:p>
@@ -6177,6 +6227,7 @@
               <w:rPr>
                 <w:lang w:val="en-CA"/>
               </w:rPr>
+              <w:lastRenderedPageBreak/>
               <w:t>Buy imbalance/volume</w:t>
             </w:r>
           </w:p>
@@ -6313,7 +6364,6 @@
         <w:rPr>
           <w:lang w:val="de-DE" w:eastAsia="zh-CN"/>
         </w:rPr>
-        <w:lastRenderedPageBreak/>
         <w:t>References</w:t>
       </w:r>
     </w:p>
@@ -6597,12 +6647,12 @@
     </w:p>
     <w:p/>
     <w:sectPr>
-      <w:headerReference w:type="even" r:id="rId11"/>
-      <w:headerReference w:type="default" r:id="rId12"/>
-      <w:footerReference w:type="even" r:id="rId13"/>
-      <w:footerReference w:type="default" r:id="rId14"/>
-      <w:headerReference w:type="first" r:id="rId15"/>
-      <w:footerReference w:type="first" r:id="rId16"/>
+      <w:headerReference w:type="even" r:id="rId12"/>
+      <w:headerReference w:type="default" r:id="rId13"/>
+      <w:footerReference w:type="even" r:id="rId14"/>
+      <w:footerReference w:type="default" r:id="rId15"/>
+      <w:headerReference w:type="first" r:id="rId16"/>
+      <w:footerReference w:type="first" r:id="rId17"/>
       <w:pgSz w:w="12240" w:h="15840"/>
       <w:pgMar w:top="1440" w:right="1440" w:bottom="1440" w:left="1440" w:header="708" w:footer="708" w:gutter="0"/>
       <w:cols w:space="708"/>
@@ -6747,6 +6797,126 @@
     </w:pPr>
   </w:p>
 </w:hdr>
+</file>
+
+<file path=word/numbering.xml><?xml version="1.0" encoding="utf-8"?>
+<w:numbering xmlns:wpc="http://schemas.microsoft.com/office/word/2010/wordprocessingCanvas" xmlns:cx="http://schemas.microsoft.com/office/drawing/2014/chartex" xmlns:cx1="http://schemas.microsoft.com/office/drawing/2015/9/8/chartex" xmlns:mc="http://schemas.openxmlformats.org/markup-compatibility/2006" xmlns:o="urn:schemas-microsoft-com:office:office" xmlns:r="http://schemas.openxmlformats.org/officeDocument/2006/relationships" xmlns:m="http://schemas.openxmlformats.org/officeDocument/2006/math" xmlns:v="urn:schemas-microsoft-com:vml" xmlns:wp14="http://schemas.microsoft.com/office/word/2010/wordprocessingDrawing" xmlns:wp="http://schemas.openxmlformats.org/drawingml/2006/wordprocessingDrawing" xmlns:w10="urn:schemas-microsoft-com:office:word" xmlns:w="http://schemas.openxmlformats.org/wordprocessingml/2006/main" xmlns:w14="http://schemas.microsoft.com/office/word/2010/wordml" xmlns:w15="http://schemas.microsoft.com/office/word/2012/wordml" xmlns:w16se="http://schemas.microsoft.com/office/word/2015/wordml/symex" xmlns:wpg="http://schemas.microsoft.com/office/word/2010/wordprocessingGroup" xmlns:wpi="http://schemas.microsoft.com/office/word/2010/wordprocessingInk" xmlns:wne="http://schemas.microsoft.com/office/word/2006/wordml" xmlns:wps="http://schemas.microsoft.com/office/word/2010/wordprocessingShape" mc:Ignorable="w14 w15 w16se wp14">
+  <w:abstractNum w:abstractNumId="0" w15:restartNumberingAfterBreak="0">
+    <w:nsid w:val="424041CA"/>
+    <w:multiLevelType w:val="hybridMultilevel"/>
+    <w:tmpl w:val="E74A80C6"/>
+    <w:lvl w:ilvl="0" w:tplc="AB6CCB46">
+      <w:numFmt w:val="bullet"/>
+      <w:lvlText w:val=""/>
+      <w:lvlJc w:val="left"/>
+      <w:pPr>
+        <w:ind w:left="720" w:hanging="360"/>
+      </w:pPr>
+      <w:rPr>
+        <w:rFonts w:ascii="Symbol" w:eastAsiaTheme="minorHAnsi" w:hAnsi="Symbol" w:cstheme="minorBidi" w:hint="default"/>
+      </w:rPr>
+    </w:lvl>
+    <w:lvl w:ilvl="1" w:tplc="10090003" w:tentative="1">
+      <w:start w:val="1"/>
+      <w:numFmt w:val="bullet"/>
+      <w:lvlText w:val="o"/>
+      <w:lvlJc w:val="left"/>
+      <w:pPr>
+        <w:ind w:left="1440" w:hanging="360"/>
+      </w:pPr>
+      <w:rPr>
+        <w:rFonts w:ascii="Courier New" w:hAnsi="Courier New" w:cs="Courier New" w:hint="default"/>
+      </w:rPr>
+    </w:lvl>
+    <w:lvl w:ilvl="2" w:tplc="10090005" w:tentative="1">
+      <w:start w:val="1"/>
+      <w:numFmt w:val="bullet"/>
+      <w:lvlText w:val=""/>
+      <w:lvlJc w:val="left"/>
+      <w:pPr>
+        <w:ind w:left="2160" w:hanging="360"/>
+      </w:pPr>
+      <w:rPr>
+        <w:rFonts w:ascii="Wingdings" w:hAnsi="Wingdings" w:hint="default"/>
+      </w:rPr>
+    </w:lvl>
+    <w:lvl w:ilvl="3" w:tplc="10090001" w:tentative="1">
+      <w:start w:val="1"/>
+      <w:numFmt w:val="bullet"/>
+      <w:lvlText w:val=""/>
+      <w:lvlJc w:val="left"/>
+      <w:pPr>
+        <w:ind w:left="2880" w:hanging="360"/>
+      </w:pPr>
+      <w:rPr>
+        <w:rFonts w:ascii="Symbol" w:hAnsi="Symbol" w:hint="default"/>
+      </w:rPr>
+    </w:lvl>
+    <w:lvl w:ilvl="4" w:tplc="10090003" w:tentative="1">
+      <w:start w:val="1"/>
+      <w:numFmt w:val="bullet"/>
+      <w:lvlText w:val="o"/>
+      <w:lvlJc w:val="left"/>
+      <w:pPr>
+        <w:ind w:left="3600" w:hanging="360"/>
+      </w:pPr>
+      <w:rPr>
+        <w:rFonts w:ascii="Courier New" w:hAnsi="Courier New" w:cs="Courier New" w:hint="default"/>
+      </w:rPr>
+    </w:lvl>
+    <w:lvl w:ilvl="5" w:tplc="10090005" w:tentative="1">
+      <w:start w:val="1"/>
+      <w:numFmt w:val="bullet"/>
+      <w:lvlText w:val=""/>
+      <w:lvlJc w:val="left"/>
+      <w:pPr>
+        <w:ind w:left="4320" w:hanging="360"/>
+      </w:pPr>
+      <w:rPr>
+        <w:rFonts w:ascii="Wingdings" w:hAnsi="Wingdings" w:hint="default"/>
+      </w:rPr>
+    </w:lvl>
+    <w:lvl w:ilvl="6" w:tplc="10090001" w:tentative="1">
+      <w:start w:val="1"/>
+      <w:numFmt w:val="bullet"/>
+      <w:lvlText w:val=""/>
+      <w:lvlJc w:val="left"/>
+      <w:pPr>
+        <w:ind w:left="5040" w:hanging="360"/>
+      </w:pPr>
+      <w:rPr>
+        <w:rFonts w:ascii="Symbol" w:hAnsi="Symbol" w:hint="default"/>
+      </w:rPr>
+    </w:lvl>
+    <w:lvl w:ilvl="7" w:tplc="10090003" w:tentative="1">
+      <w:start w:val="1"/>
+      <w:numFmt w:val="bullet"/>
+      <w:lvlText w:val="o"/>
+      <w:lvlJc w:val="left"/>
+      <w:pPr>
+        <w:ind w:left="5760" w:hanging="360"/>
+      </w:pPr>
+      <w:rPr>
+        <w:rFonts w:ascii="Courier New" w:hAnsi="Courier New" w:cs="Courier New" w:hint="default"/>
+      </w:rPr>
+    </w:lvl>
+    <w:lvl w:ilvl="8" w:tplc="10090005" w:tentative="1">
+      <w:start w:val="1"/>
+      <w:numFmt w:val="bullet"/>
+      <w:lvlText w:val=""/>
+      <w:lvlJc w:val="left"/>
+      <w:pPr>
+        <w:ind w:left="6480" w:hanging="360"/>
+      </w:pPr>
+      <w:rPr>
+        <w:rFonts w:ascii="Wingdings" w:hAnsi="Wingdings" w:hint="default"/>
+      </w:rPr>
+    </w:lvl>
+  </w:abstractNum>
+  <w:num w:numId="1">
+    <w:abstractNumId w:val="0"/>
+  </w:num>
+</w:numbering>
 </file>
 
 <file path=word/people.xml><?xml version="1.0" encoding="utf-8"?>
@@ -7441,6 +7611,17 @@
       <w:lang w:val="en-US" w:eastAsia="en-US"/>
     </w:rPr>
   </w:style>
+  <w:style w:type="paragraph" w:styleId="ListParagraph">
+    <w:name w:val="List Paragraph"/>
+    <w:basedOn w:val="Normal"/>
+    <w:uiPriority w:val="34"/>
+    <w:qFormat/>
+    <w:rsid w:val="00E1334C"/>
+    <w:pPr>
+      <w:ind w:left="720"/>
+      <w:contextualSpacing/>
+    </w:pPr>
+  </w:style>
 </w:styles>
 </file>
 

</xml_diff>